<commit_message>
database modified users created
</commit_message>
<xml_diff>
--- a/Creer-administrer-une-base-de-donnees_NinaSellal.docx
+++ b/Creer-administrer-une-base-de-donnees_NinaSellal.docx
@@ -28,7 +28,7 @@
                 <wp:positionV relativeFrom="paragraph">
                   <wp:posOffset>267335</wp:posOffset>
                 </wp:positionV>
-                <wp:extent cx="7586345" cy="1019810"/>
+                <wp:extent cx="7586980" cy="1020445"/>
                 <wp:effectExtent l="0" t="0" r="0" b="9525"/>
                 <wp:wrapSquare wrapText="bothSides"/>
                 <wp:docPr id="1" name="Rectangle 2"/>
@@ -39,7 +39,7 @@
                       <wps:spPr>
                         <a:xfrm>
                           <a:off x="0" y="0"/>
-                          <a:ext cx="7585560" cy="1019160"/>
+                          <a:ext cx="7586280" cy="1019880"/>
                         </a:xfrm>
                         <a:prstGeom prst="rect">
                           <a:avLst/>
@@ -167,7 +167,7 @@
           </mc:Choice>
           <mc:Fallback>
             <w:pict>
-              <v:rect id="shape_0" ID="Rectangle 2" fillcolor="#d8d8d8" stroked="f" style="position:absolute;margin-left:0pt;margin-top:21.05pt;width:597.25pt;height:80.2pt;mso-position-horizontal:left;mso-position-horizontal-relative:page" wp14:anchorId="61158BAA">
+              <v:rect id="shape_0" ID="Rectangle 2" fillcolor="#d8d8d8" stroked="f" style="position:absolute;margin-left:0pt;margin-top:21.05pt;width:597.3pt;height:80.25pt;mso-position-horizontal:left;mso-position-horizontal-relative:page" wp14:anchorId="61158BAA">
                 <w10:wrap type="square"/>
                 <v:fill o:detectmouseclick="t" type="solid" color2="#272727"/>
                 <v:stroke color="#3465a4" joinstyle="round" endcap="flat"/>
@@ -506,7 +506,6 @@
     <w:p>
       <w:pPr>
         <w:pStyle w:val="Normal"/>
-        <w:pBdr/>
         <w:jc w:val="left"/>
         <w:rPr>
           <w:color w:val="000000"/>
@@ -521,119 +520,70 @@
           <w:sz w:val="28"/>
           <w:szCs w:val="28"/>
         </w:rPr>
-        <w:t xml:space="preserve">Prénom : </w:t>
-      </w:r>
-      <w:r>
-        <w:rPr>
-          <w:b/>
+        <w:t>Prénom : Nina</w:t>
+      </w:r>
+    </w:p>
+    <w:p>
+      <w:pPr>
+        <w:pStyle w:val="Normal"/>
+        <w:jc w:val="left"/>
+        <w:rPr>
           <w:color w:val="000000"/>
           <w:sz w:val="28"/>
           <w:szCs w:val="28"/>
         </w:rPr>
-        <w:t>Nina</w:t>
-      </w:r>
-    </w:p>
-    <w:p>
-      <w:pPr>
-        <w:pStyle w:val="Normal"/>
-        <w:pBdr/>
-        <w:jc w:val="left"/>
-        <w:rPr>
+      </w:pPr>
+      <w:r>
+        <w:rPr>
+          <w:b/>
           <w:color w:val="000000"/>
           <w:sz w:val="28"/>
           <w:szCs w:val="28"/>
         </w:rPr>
-      </w:pPr>
-      <w:r>
-        <w:rPr>
-          <w:b/>
-          <w:color w:val="000000"/>
-          <w:sz w:val="28"/>
-          <w:szCs w:val="28"/>
-        </w:rPr>
-        <w:t xml:space="preserve">Nom : </w:t>
-      </w:r>
-      <w:r>
-        <w:rPr>
-          <w:b/>
-          <w:color w:val="000000"/>
-          <w:sz w:val="28"/>
-          <w:szCs w:val="28"/>
-        </w:rPr>
-        <w:t>SELLAL</w:t>
-      </w:r>
-    </w:p>
-    <w:p>
-      <w:pPr>
-        <w:pStyle w:val="Normal"/>
-        <w:rPr>
-          <w:sz w:val="21"/>
-          <w:szCs w:val="21"/>
-        </w:rPr>
-      </w:pPr>
-      <w:r>
-        <w:rPr>
-          <w:sz w:val="21"/>
-          <w:szCs w:val="21"/>
-        </w:rPr>
-      </w:r>
-    </w:p>
-    <w:p>
-      <w:pPr>
-        <w:pStyle w:val="Normal"/>
-        <w:jc w:val="center"/>
-        <w:rPr>
-          <w:b/>
-          <w:b/>
-          <w:color w:val="FF0000"/>
-          <w:szCs w:val="21"/>
-        </w:rPr>
-      </w:pPr>
-      <w:r>
-        <w:rPr>
-          <w:b/>
-          <w:color w:val="FF0000"/>
-          <w:szCs w:val="21"/>
-        </w:rPr>
-        <w:t>ATTENTION ! PENSEZ À RENSEIGNER VOS NOM ET PRÉNOM DANS LE TITRE DE VOS FICHIERS / PROJETS !</w:t>
-      </w:r>
-    </w:p>
-    <w:p>
-      <w:pPr>
-        <w:pStyle w:val="Normal"/>
-        <w:rPr>
-          <w:sz w:val="21"/>
-          <w:szCs w:val="21"/>
-        </w:rPr>
-      </w:pPr>
-      <w:r>
-        <w:rPr>
-          <w:sz w:val="21"/>
-          <w:szCs w:val="21"/>
-        </w:rPr>
-      </w:r>
-    </w:p>
-    <w:p>
-      <w:pPr>
-        <w:pStyle w:val="Normal"/>
-        <w:rPr>
-          <w:sz w:val="21"/>
-          <w:szCs w:val="21"/>
-        </w:rPr>
-      </w:pPr>
-      <w:r>
-        <w:rPr>
-          <w:sz w:val="21"/>
-          <w:szCs w:val="21"/>
-        </w:rPr>
-        <w:t xml:space="preserve">Nom du projet : </w:t>
-      </w:r>
-      <w:r>
-        <w:rPr>
-          <w:sz w:val="21"/>
-          <w:szCs w:val="21"/>
-        </w:rPr>
-        <w:t>Cineme Database</w:t>
+        <w:t>Nom : SELLAL</w:t>
+      </w:r>
+    </w:p>
+    <w:p>
+      <w:pPr>
+        <w:pStyle w:val="Normal"/>
+        <w:rPr>
+          <w:sz w:val="21"/>
+          <w:szCs w:val="21"/>
+        </w:rPr>
+      </w:pPr>
+      <w:r>
+        <w:rPr/>
+      </w:r>
+    </w:p>
+    <w:p>
+      <w:pPr>
+        <w:pStyle w:val="Normal"/>
+        <w:rPr>
+          <w:sz w:val="21"/>
+          <w:szCs w:val="21"/>
+        </w:rPr>
+      </w:pPr>
+      <w:r>
+        <w:rPr>
+          <w:sz w:val="21"/>
+          <w:szCs w:val="21"/>
+        </w:rPr>
+      </w:r>
+    </w:p>
+    <w:p>
+      <w:pPr>
+        <w:pStyle w:val="Normal"/>
+        <w:rPr>
+          <w:sz w:val="21"/>
+          <w:szCs w:val="21"/>
+        </w:rPr>
+      </w:pPr>
+      <w:r>
+        <w:rPr>
+          <w:sz w:val="21"/>
+          <w:szCs w:val="21"/>
+        </w:rPr>
+        <w:t>Nom du projet : Cineme Database</w:t>
       </w:r>
     </w:p>
     <w:p>
@@ -691,7 +641,7 @@
                 <wp:positionV relativeFrom="paragraph">
                   <wp:posOffset>233680</wp:posOffset>
                 </wp:positionV>
-                <wp:extent cx="5133975" cy="430530"/>
+                <wp:extent cx="5134610" cy="431165"/>
                 <wp:effectExtent l="0" t="0" r="0" b="8255"/>
                 <wp:wrapSquare wrapText="bothSides"/>
                 <wp:docPr id="4" name="Rectangle 1"/>
@@ -702,7 +652,7 @@
                       <wps:spPr>
                         <a:xfrm>
                           <a:off x="0" y="0"/>
-                          <a:ext cx="5133240" cy="429840"/>
+                          <a:ext cx="5133960" cy="430560"/>
                         </a:xfrm>
                         <a:prstGeom prst="rect">
                           <a:avLst/>
@@ -776,7 +726,7 @@
           </mc:Choice>
           <mc:Fallback>
             <w:pict>
-              <v:rect id="shape_0" ID="Rectangle 1" fillcolor="#d8d8d8" stroked="f" style="position:absolute;margin-left:0pt;margin-top:18.4pt;width:404.15pt;height:33.8pt;mso-position-horizontal:left;mso-position-horizontal-relative:page" wp14:anchorId="1CB1376F">
+              <v:rect id="shape_0" ID="Rectangle 1" fillcolor="#d8d8d8" stroked="f" style="position:absolute;margin-left:0pt;margin-top:18.4pt;width:404.2pt;height:33.85pt;mso-position-horizontal:left;mso-position-horizontal-relative:page" wp14:anchorId="1CB1376F">
                 <w10:wrap type="square"/>
                 <v:fill o:detectmouseclick="t" type="solid" color2="#272727"/>
                 <v:stroke color="#3465a4" joinstyle="round" endcap="flat"/>
@@ -893,7 +843,6 @@
           <w:ilvl w:val="0"/>
           <w:numId w:val="1"/>
         </w:numPr>
-        <w:pBdr/>
         <w:rPr>
           <w:color w:val="000000"/>
           <w:sz w:val="21"/>
@@ -912,7 +861,6 @@
     <w:p>
       <w:pPr>
         <w:pStyle w:val="Normal"/>
-        <w:pBdr/>
         <w:ind w:left="720" w:hanging="0"/>
         <w:rPr>
           <w:color w:val="000000"/>
@@ -932,7 +880,6 @@
     <w:p>
       <w:pPr>
         <w:pStyle w:val="Normal"/>
-        <w:pBdr/>
         <w:rPr>
           <w:color w:val="000000"/>
           <w:sz w:val="21"/>
@@ -1363,67 +1310,52 @@
         </w:rPr>
       </w:pPr>
       <w:r>
-        <w:rPr>
-          <w:color w:val="000000"/>
-          <w:sz w:val="21"/>
-          <w:szCs w:val="21"/>
-        </w:rPr>
-        <w:t xml:space="preserve">De même, initialement il y avait deux tables supplémentaires, une table Permission et une table d’association  Get qui reliait Permission à Administrator. Sauf que lorsque j’ai insérer des données j’ai trouvé que cela ne faisait pas de sens. Il valait mieux supprimer ces deux tables et inclure une propriété « permission » dans l’entité Administrator. Cela simplifiera grandement la construction des fonctions </w:t>
-      </w:r>
-      <w:r>
-        <w:rPr>
-          <w:color w:val="000000"/>
-          <w:sz w:val="21"/>
-          <w:szCs w:val="21"/>
-        </w:rPr>
-        <w:t>attachées à CrudRate et à CrudSession.</w:t>
-      </w:r>
-    </w:p>
-    <w:p>
-      <w:pPr>
-        <w:pStyle w:val="Normal"/>
-        <w:pBdr>
-          <w:top w:val="single" w:sz="4" w:space="1" w:color="000000"/>
-          <w:left w:val="single" w:sz="4" w:space="1" w:color="000000"/>
-          <w:bottom w:val="single" w:sz="4" w:space="1" w:color="000000"/>
-          <w:right w:val="single" w:sz="4" w:space="1" w:color="000000"/>
-        </w:pBdr>
-        <w:rPr>
-          <w:color w:val="000000"/>
-          <w:sz w:val="21"/>
-          <w:szCs w:val="21"/>
-        </w:rPr>
-      </w:pPr>
-      <w:r>
-        <w:rPr>
-          <w:color w:val="000000"/>
-          <w:sz w:val="21"/>
-          <w:szCs w:val="21"/>
-        </w:rPr>
-      </w:r>
-    </w:p>
-    <w:p>
-      <w:pPr>
-        <w:pStyle w:val="Normal"/>
-        <w:pBdr/>
-        <w:rPr>
-          <w:color w:val="000000"/>
-          <w:sz w:val="21"/>
-          <w:szCs w:val="21"/>
-        </w:rPr>
-      </w:pPr>
-      <w:r>
-        <w:rPr>
-          <w:color w:val="000000"/>
-          <w:sz w:val="21"/>
-          <w:szCs w:val="21"/>
-        </w:rPr>
-      </w:r>
-    </w:p>
-    <w:p>
-      <w:pPr>
-        <w:pStyle w:val="Normal"/>
-        <w:pBdr/>
+        <w:rPr/>
+      </w:r>
+    </w:p>
+    <w:p>
+      <w:pPr>
+        <w:pStyle w:val="Normal"/>
+        <w:pBdr>
+          <w:top w:val="single" w:sz="4" w:space="1" w:color="000000"/>
+          <w:left w:val="single" w:sz="4" w:space="1" w:color="000000"/>
+          <w:bottom w:val="single" w:sz="4" w:space="1" w:color="000000"/>
+          <w:right w:val="single" w:sz="4" w:space="1" w:color="000000"/>
+        </w:pBdr>
+        <w:rPr>
+          <w:color w:val="000000"/>
+          <w:sz w:val="21"/>
+          <w:szCs w:val="21"/>
+        </w:rPr>
+      </w:pPr>
+      <w:r>
+        <w:rPr>
+          <w:color w:val="000000"/>
+          <w:sz w:val="21"/>
+          <w:szCs w:val="21"/>
+        </w:rPr>
+      </w:r>
+    </w:p>
+    <w:p>
+      <w:pPr>
+        <w:pStyle w:val="Normal"/>
+        <w:rPr>
+          <w:color w:val="000000"/>
+          <w:sz w:val="21"/>
+          <w:szCs w:val="21"/>
+        </w:rPr>
+      </w:pPr>
+      <w:r>
+        <w:rPr>
+          <w:color w:val="000000"/>
+          <w:sz w:val="21"/>
+          <w:szCs w:val="21"/>
+        </w:rPr>
+      </w:r>
+    </w:p>
+    <w:p>
+      <w:pPr>
+        <w:pStyle w:val="Normal"/>
         <w:rPr>
           <w:color w:val="000000"/>
           <w:sz w:val="21"/>
@@ -1445,7 +1377,6 @@
           <w:ilvl w:val="0"/>
           <w:numId w:val="1"/>
         </w:numPr>
-        <w:pBdr/>
         <w:rPr>
           <w:color w:val="000000"/>
           <w:sz w:val="21"/>
@@ -1464,117 +1395,115 @@
     <w:p>
       <w:pPr>
         <w:pStyle w:val="Normal"/>
-        <w:pBdr/>
-        <w:rPr>
-          <w:color w:val="000000"/>
-          <w:sz w:val="21"/>
-          <w:szCs w:val="21"/>
-        </w:rPr>
-      </w:pPr>
-      <w:r>
-        <w:rPr>
-          <w:color w:val="000000"/>
-          <w:sz w:val="21"/>
-          <w:szCs w:val="21"/>
-        </w:rPr>
-      </w:r>
-    </w:p>
-    <w:p>
-      <w:pPr>
-        <w:pStyle w:val="Normal"/>
-        <w:pBdr>
-          <w:top w:val="single" w:sz="4" w:space="1" w:color="000000"/>
-          <w:left w:val="single" w:sz="4" w:space="1" w:color="000000"/>
-          <w:bottom w:val="single" w:sz="4" w:space="1" w:color="000000"/>
-          <w:right w:val="single" w:sz="4" w:space="1" w:color="000000"/>
-        </w:pBdr>
-        <w:rPr>
-          <w:color w:val="000000"/>
-          <w:sz w:val="21"/>
-          <w:szCs w:val="21"/>
-        </w:rPr>
-      </w:pPr>
-      <w:r>
-        <w:rPr>
-          <w:color w:val="000000"/>
-          <w:sz w:val="21"/>
-          <w:szCs w:val="21"/>
-        </w:rPr>
-      </w:r>
-    </w:p>
-    <w:p>
-      <w:pPr>
-        <w:pStyle w:val="Normal"/>
-        <w:pBdr>
-          <w:top w:val="single" w:sz="4" w:space="1" w:color="000000"/>
-          <w:left w:val="single" w:sz="4" w:space="1" w:color="000000"/>
-          <w:bottom w:val="single" w:sz="4" w:space="1" w:color="000000"/>
-          <w:right w:val="single" w:sz="4" w:space="1" w:color="000000"/>
-        </w:pBdr>
-        <w:rPr>
-          <w:color w:val="000000"/>
-          <w:sz w:val="21"/>
-          <w:szCs w:val="21"/>
-        </w:rPr>
-      </w:pPr>
-      <w:r>
-        <w:rPr>
-          <w:color w:val="000000"/>
-          <w:sz w:val="21"/>
-          <w:szCs w:val="21"/>
-        </w:rPr>
-      </w:r>
-    </w:p>
-    <w:p>
-      <w:pPr>
-        <w:pStyle w:val="Normal"/>
-        <w:pBdr>
-          <w:top w:val="single" w:sz="4" w:space="1" w:color="000000"/>
-          <w:left w:val="single" w:sz="4" w:space="1" w:color="000000"/>
-          <w:bottom w:val="single" w:sz="4" w:space="1" w:color="000000"/>
-          <w:right w:val="single" w:sz="4" w:space="1" w:color="000000"/>
-        </w:pBdr>
-        <w:rPr>
-          <w:color w:val="000000"/>
-          <w:sz w:val="21"/>
-          <w:szCs w:val="21"/>
-        </w:rPr>
-      </w:pPr>
-      <w:r>
-        <w:rPr>
-          <w:color w:val="000000"/>
-          <w:sz w:val="21"/>
-          <w:szCs w:val="21"/>
-        </w:rPr>
-      </w:r>
-    </w:p>
-    <w:p>
-      <w:pPr>
-        <w:pStyle w:val="Normal"/>
-        <w:pBdr>
-          <w:top w:val="single" w:sz="4" w:space="1" w:color="000000"/>
-          <w:left w:val="single" w:sz="4" w:space="1" w:color="000000"/>
-          <w:bottom w:val="single" w:sz="4" w:space="1" w:color="000000"/>
-          <w:right w:val="single" w:sz="4" w:space="1" w:color="000000"/>
-        </w:pBdr>
-        <w:rPr>
-          <w:color w:val="000000"/>
-          <w:sz w:val="21"/>
-          <w:szCs w:val="21"/>
-        </w:rPr>
-      </w:pPr>
-      <w:r>
-        <w:rPr>
-          <w:color w:val="000000"/>
-          <w:sz w:val="21"/>
-          <w:szCs w:val="21"/>
-        </w:rPr>
-      </w:r>
-    </w:p>
-    <w:p>
-      <w:pPr>
-        <w:pStyle w:val="Normal"/>
-        <w:pBdr/>
+        <w:rPr>
+          <w:color w:val="000000"/>
+          <w:sz w:val="21"/>
+          <w:szCs w:val="21"/>
+        </w:rPr>
+      </w:pPr>
+      <w:r>
+        <w:rPr>
+          <w:color w:val="000000"/>
+          <w:sz w:val="21"/>
+          <w:szCs w:val="21"/>
+        </w:rPr>
+      </w:r>
+    </w:p>
+    <w:p>
+      <w:pPr>
+        <w:pStyle w:val="Normal"/>
+        <w:pBdr>
+          <w:top w:val="single" w:sz="4" w:space="1" w:color="000000"/>
+          <w:left w:val="single" w:sz="4" w:space="1" w:color="000000"/>
+          <w:bottom w:val="single" w:sz="4" w:space="1" w:color="000000"/>
+          <w:right w:val="single" w:sz="4" w:space="1" w:color="000000"/>
+        </w:pBdr>
+        <w:rPr>
+          <w:color w:val="000000"/>
+          <w:sz w:val="21"/>
+          <w:szCs w:val="21"/>
+        </w:rPr>
+      </w:pPr>
+      <w:r>
+        <w:rPr>
+          <w:color w:val="000000"/>
+          <w:sz w:val="21"/>
+          <w:szCs w:val="21"/>
+        </w:rPr>
+      </w:r>
+    </w:p>
+    <w:p>
+      <w:pPr>
+        <w:pStyle w:val="Normal"/>
+        <w:pBdr>
+          <w:top w:val="single" w:sz="4" w:space="1" w:color="000000"/>
+          <w:left w:val="single" w:sz="4" w:space="1" w:color="000000"/>
+          <w:bottom w:val="single" w:sz="4" w:space="1" w:color="000000"/>
+          <w:right w:val="single" w:sz="4" w:space="1" w:color="000000"/>
+        </w:pBdr>
+        <w:rPr>
+          <w:color w:val="000000"/>
+          <w:sz w:val="21"/>
+          <w:szCs w:val="21"/>
+        </w:rPr>
+      </w:pPr>
+      <w:r>
+        <w:rPr>
+          <w:color w:val="000000"/>
+          <w:sz w:val="21"/>
+          <w:szCs w:val="21"/>
+        </w:rPr>
+      </w:r>
+    </w:p>
+    <w:p>
+      <w:pPr>
+        <w:pStyle w:val="Normal"/>
+        <w:pBdr>
+          <w:top w:val="single" w:sz="4" w:space="1" w:color="000000"/>
+          <w:left w:val="single" w:sz="4" w:space="1" w:color="000000"/>
+          <w:bottom w:val="single" w:sz="4" w:space="1" w:color="000000"/>
+          <w:right w:val="single" w:sz="4" w:space="1" w:color="000000"/>
+        </w:pBdr>
+        <w:rPr>
+          <w:color w:val="000000"/>
+          <w:sz w:val="21"/>
+          <w:szCs w:val="21"/>
+        </w:rPr>
+      </w:pPr>
+      <w:r>
+        <w:rPr>
+          <w:color w:val="000000"/>
+          <w:sz w:val="21"/>
+          <w:szCs w:val="21"/>
+        </w:rPr>
+      </w:r>
+    </w:p>
+    <w:p>
+      <w:pPr>
+        <w:pStyle w:val="Normal"/>
+        <w:pBdr>
+          <w:top w:val="single" w:sz="4" w:space="1" w:color="000000"/>
+          <w:left w:val="single" w:sz="4" w:space="1" w:color="000000"/>
+          <w:bottom w:val="single" w:sz="4" w:space="1" w:color="000000"/>
+          <w:right w:val="single" w:sz="4" w:space="1" w:color="000000"/>
+        </w:pBdr>
+        <w:rPr>
+          <w:color w:val="000000"/>
+          <w:sz w:val="21"/>
+          <w:szCs w:val="21"/>
+        </w:rPr>
+      </w:pPr>
+      <w:r>
+        <w:rPr>
+          <w:color w:val="000000"/>
+          <w:sz w:val="21"/>
+          <w:szCs w:val="21"/>
+        </w:rPr>
+      </w:r>
+    </w:p>
+    <w:p>
+      <w:pPr>
+        <w:pStyle w:val="Normal"/>
         <w:rPr>
           <w:color w:val="000000"/>
           <w:sz w:val="21"/>
@@ -1596,7 +1525,6 @@
           <w:ilvl w:val="0"/>
           <w:numId w:val="1"/>
         </w:numPr>
-        <w:pBdr/>
         <w:rPr>
           <w:color w:val="000000"/>
           <w:sz w:val="21"/>
@@ -1615,7 +1543,6 @@
     <w:p>
       <w:pPr>
         <w:pStyle w:val="Normal"/>
-        <w:pBdr/>
         <w:ind w:left="360" w:firstLine="360"/>
         <w:rPr>
           <w:color w:val="000000"/>
@@ -1635,204 +1562,201 @@
     <w:p>
       <w:pPr>
         <w:pStyle w:val="Normal"/>
-        <w:pBdr/>
-        <w:rPr>
-          <w:color w:val="000000"/>
-          <w:sz w:val="21"/>
-          <w:szCs w:val="21"/>
-        </w:rPr>
-      </w:pPr>
-      <w:r>
-        <w:rPr>
-          <w:color w:val="000000"/>
-          <w:sz w:val="21"/>
-          <w:szCs w:val="21"/>
-        </w:rPr>
-      </w:r>
-    </w:p>
-    <w:p>
-      <w:pPr>
-        <w:pStyle w:val="Normal"/>
-        <w:pBdr>
-          <w:top w:val="single" w:sz="4" w:space="1" w:color="000000"/>
-          <w:left w:val="single" w:sz="4" w:space="1" w:color="000000"/>
-          <w:bottom w:val="single" w:sz="4" w:space="1" w:color="000000"/>
-          <w:right w:val="single" w:sz="4" w:space="1" w:color="000000"/>
-        </w:pBdr>
-        <w:rPr>
-          <w:color w:val="000000"/>
-          <w:sz w:val="21"/>
-          <w:szCs w:val="21"/>
-        </w:rPr>
-      </w:pPr>
-      <w:r>
-        <w:rPr>
-          <w:color w:val="000000"/>
-          <w:sz w:val="21"/>
-          <w:szCs w:val="21"/>
-        </w:rPr>
-      </w:r>
-    </w:p>
-    <w:p>
-      <w:pPr>
-        <w:pStyle w:val="Normal"/>
-        <w:pBdr>
-          <w:top w:val="single" w:sz="4" w:space="1" w:color="000000"/>
-          <w:left w:val="single" w:sz="4" w:space="1" w:color="000000"/>
-          <w:bottom w:val="single" w:sz="4" w:space="1" w:color="000000"/>
-          <w:right w:val="single" w:sz="4" w:space="1" w:color="000000"/>
-        </w:pBdr>
-        <w:rPr>
-          <w:color w:val="000000"/>
-          <w:sz w:val="21"/>
-          <w:szCs w:val="21"/>
-        </w:rPr>
-      </w:pPr>
-      <w:r>
-        <w:rPr>
-          <w:color w:val="000000"/>
-          <w:sz w:val="21"/>
-          <w:szCs w:val="21"/>
-        </w:rPr>
-      </w:r>
-    </w:p>
-    <w:p>
-      <w:pPr>
-        <w:pStyle w:val="Normal"/>
-        <w:pBdr>
-          <w:top w:val="single" w:sz="4" w:space="1" w:color="000000"/>
-          <w:left w:val="single" w:sz="4" w:space="1" w:color="000000"/>
-          <w:bottom w:val="single" w:sz="4" w:space="1" w:color="000000"/>
-          <w:right w:val="single" w:sz="4" w:space="1" w:color="000000"/>
-        </w:pBdr>
-        <w:rPr>
-          <w:color w:val="000000"/>
-          <w:sz w:val="21"/>
-          <w:szCs w:val="21"/>
-        </w:rPr>
-      </w:pPr>
-      <w:r>
-        <w:rPr>
-          <w:color w:val="000000"/>
-          <w:sz w:val="21"/>
-          <w:szCs w:val="21"/>
-        </w:rPr>
-      </w:r>
-    </w:p>
-    <w:p>
-      <w:pPr>
-        <w:pStyle w:val="Normal"/>
-        <w:pBdr>
-          <w:top w:val="single" w:sz="4" w:space="1" w:color="000000"/>
-          <w:left w:val="single" w:sz="4" w:space="1" w:color="000000"/>
-          <w:bottom w:val="single" w:sz="4" w:space="1" w:color="000000"/>
-          <w:right w:val="single" w:sz="4" w:space="1" w:color="000000"/>
-        </w:pBdr>
-        <w:rPr>
-          <w:color w:val="000000"/>
-          <w:sz w:val="21"/>
-          <w:szCs w:val="21"/>
-        </w:rPr>
-      </w:pPr>
-      <w:r>
-        <w:rPr>
-          <w:color w:val="000000"/>
-          <w:sz w:val="21"/>
-          <w:szCs w:val="21"/>
-        </w:rPr>
-      </w:r>
-    </w:p>
-    <w:p>
-      <w:pPr>
-        <w:pStyle w:val="Normal"/>
-        <w:pBdr>
-          <w:top w:val="single" w:sz="4" w:space="1" w:color="000000"/>
-          <w:left w:val="single" w:sz="4" w:space="1" w:color="000000"/>
-          <w:bottom w:val="single" w:sz="4" w:space="1" w:color="000000"/>
-          <w:right w:val="single" w:sz="4" w:space="1" w:color="000000"/>
-        </w:pBdr>
-        <w:rPr>
-          <w:color w:val="000000"/>
-          <w:sz w:val="21"/>
-          <w:szCs w:val="21"/>
-        </w:rPr>
-      </w:pPr>
-      <w:r>
-        <w:rPr>
-          <w:color w:val="000000"/>
-          <w:sz w:val="21"/>
-          <w:szCs w:val="21"/>
-        </w:rPr>
-      </w:r>
-    </w:p>
-    <w:p>
-      <w:pPr>
-        <w:pStyle w:val="Normal"/>
-        <w:pBdr>
-          <w:top w:val="single" w:sz="4" w:space="1" w:color="000000"/>
-          <w:left w:val="single" w:sz="4" w:space="1" w:color="000000"/>
-          <w:bottom w:val="single" w:sz="4" w:space="1" w:color="000000"/>
-          <w:right w:val="single" w:sz="4" w:space="1" w:color="000000"/>
-        </w:pBdr>
-        <w:rPr>
-          <w:color w:val="000000"/>
-          <w:sz w:val="21"/>
-          <w:szCs w:val="21"/>
-        </w:rPr>
-      </w:pPr>
-      <w:r>
-        <w:rPr>
-          <w:color w:val="000000"/>
-          <w:sz w:val="21"/>
-          <w:szCs w:val="21"/>
-        </w:rPr>
-      </w:r>
-    </w:p>
-    <w:p>
-      <w:pPr>
-        <w:pStyle w:val="Normal"/>
-        <w:pBdr>
-          <w:top w:val="single" w:sz="4" w:space="1" w:color="000000"/>
-          <w:left w:val="single" w:sz="4" w:space="1" w:color="000000"/>
-          <w:bottom w:val="single" w:sz="4" w:space="1" w:color="000000"/>
-          <w:right w:val="single" w:sz="4" w:space="1" w:color="000000"/>
-        </w:pBdr>
-        <w:rPr>
-          <w:color w:val="000000"/>
-          <w:sz w:val="21"/>
-          <w:szCs w:val="21"/>
-        </w:rPr>
-      </w:pPr>
-      <w:r>
-        <w:rPr>
-          <w:color w:val="000000"/>
-          <w:sz w:val="21"/>
-          <w:szCs w:val="21"/>
-        </w:rPr>
-      </w:r>
-    </w:p>
-    <w:p>
-      <w:pPr>
-        <w:pStyle w:val="Normal"/>
-        <w:pBdr/>
-        <w:rPr>
-          <w:color w:val="000000"/>
-          <w:sz w:val="21"/>
-          <w:szCs w:val="21"/>
-        </w:rPr>
-      </w:pPr>
-      <w:r>
-        <w:rPr>
-          <w:color w:val="000000"/>
-          <w:sz w:val="21"/>
-          <w:szCs w:val="21"/>
-        </w:rPr>
-      </w:r>
-    </w:p>
-    <w:p>
-      <w:pPr>
-        <w:pStyle w:val="Normal"/>
-        <w:pBdr/>
+        <w:rPr>
+          <w:color w:val="000000"/>
+          <w:sz w:val="21"/>
+          <w:szCs w:val="21"/>
+        </w:rPr>
+      </w:pPr>
+      <w:r>
+        <w:rPr>
+          <w:color w:val="000000"/>
+          <w:sz w:val="21"/>
+          <w:szCs w:val="21"/>
+        </w:rPr>
+      </w:r>
+    </w:p>
+    <w:p>
+      <w:pPr>
+        <w:pStyle w:val="Normal"/>
+        <w:pBdr>
+          <w:top w:val="single" w:sz="4" w:space="1" w:color="000000"/>
+          <w:left w:val="single" w:sz="4" w:space="1" w:color="000000"/>
+          <w:bottom w:val="single" w:sz="4" w:space="1" w:color="000000"/>
+          <w:right w:val="single" w:sz="4" w:space="1" w:color="000000"/>
+        </w:pBdr>
+        <w:rPr>
+          <w:color w:val="000000"/>
+          <w:sz w:val="21"/>
+          <w:szCs w:val="21"/>
+        </w:rPr>
+      </w:pPr>
+      <w:r>
+        <w:rPr>
+          <w:color w:val="000000"/>
+          <w:sz w:val="21"/>
+          <w:szCs w:val="21"/>
+        </w:rPr>
+      </w:r>
+    </w:p>
+    <w:p>
+      <w:pPr>
+        <w:pStyle w:val="Normal"/>
+        <w:pBdr>
+          <w:top w:val="single" w:sz="4" w:space="1" w:color="000000"/>
+          <w:left w:val="single" w:sz="4" w:space="1" w:color="000000"/>
+          <w:bottom w:val="single" w:sz="4" w:space="1" w:color="000000"/>
+          <w:right w:val="single" w:sz="4" w:space="1" w:color="000000"/>
+        </w:pBdr>
+        <w:rPr>
+          <w:color w:val="000000"/>
+          <w:sz w:val="21"/>
+          <w:szCs w:val="21"/>
+        </w:rPr>
+      </w:pPr>
+      <w:r>
+        <w:rPr>
+          <w:color w:val="000000"/>
+          <w:sz w:val="21"/>
+          <w:szCs w:val="21"/>
+        </w:rPr>
+      </w:r>
+    </w:p>
+    <w:p>
+      <w:pPr>
+        <w:pStyle w:val="Normal"/>
+        <w:pBdr>
+          <w:top w:val="single" w:sz="4" w:space="1" w:color="000000"/>
+          <w:left w:val="single" w:sz="4" w:space="1" w:color="000000"/>
+          <w:bottom w:val="single" w:sz="4" w:space="1" w:color="000000"/>
+          <w:right w:val="single" w:sz="4" w:space="1" w:color="000000"/>
+        </w:pBdr>
+        <w:rPr>
+          <w:color w:val="000000"/>
+          <w:sz w:val="21"/>
+          <w:szCs w:val="21"/>
+        </w:rPr>
+      </w:pPr>
+      <w:r>
+        <w:rPr>
+          <w:color w:val="000000"/>
+          <w:sz w:val="21"/>
+          <w:szCs w:val="21"/>
+        </w:rPr>
+      </w:r>
+    </w:p>
+    <w:p>
+      <w:pPr>
+        <w:pStyle w:val="Normal"/>
+        <w:pBdr>
+          <w:top w:val="single" w:sz="4" w:space="1" w:color="000000"/>
+          <w:left w:val="single" w:sz="4" w:space="1" w:color="000000"/>
+          <w:bottom w:val="single" w:sz="4" w:space="1" w:color="000000"/>
+          <w:right w:val="single" w:sz="4" w:space="1" w:color="000000"/>
+        </w:pBdr>
+        <w:rPr>
+          <w:color w:val="000000"/>
+          <w:sz w:val="21"/>
+          <w:szCs w:val="21"/>
+        </w:rPr>
+      </w:pPr>
+      <w:r>
+        <w:rPr>
+          <w:color w:val="000000"/>
+          <w:sz w:val="21"/>
+          <w:szCs w:val="21"/>
+        </w:rPr>
+      </w:r>
+    </w:p>
+    <w:p>
+      <w:pPr>
+        <w:pStyle w:val="Normal"/>
+        <w:pBdr>
+          <w:top w:val="single" w:sz="4" w:space="1" w:color="000000"/>
+          <w:left w:val="single" w:sz="4" w:space="1" w:color="000000"/>
+          <w:bottom w:val="single" w:sz="4" w:space="1" w:color="000000"/>
+          <w:right w:val="single" w:sz="4" w:space="1" w:color="000000"/>
+        </w:pBdr>
+        <w:rPr>
+          <w:color w:val="000000"/>
+          <w:sz w:val="21"/>
+          <w:szCs w:val="21"/>
+        </w:rPr>
+      </w:pPr>
+      <w:r>
+        <w:rPr>
+          <w:color w:val="000000"/>
+          <w:sz w:val="21"/>
+          <w:szCs w:val="21"/>
+        </w:rPr>
+      </w:r>
+    </w:p>
+    <w:p>
+      <w:pPr>
+        <w:pStyle w:val="Normal"/>
+        <w:pBdr>
+          <w:top w:val="single" w:sz="4" w:space="1" w:color="000000"/>
+          <w:left w:val="single" w:sz="4" w:space="1" w:color="000000"/>
+          <w:bottom w:val="single" w:sz="4" w:space="1" w:color="000000"/>
+          <w:right w:val="single" w:sz="4" w:space="1" w:color="000000"/>
+        </w:pBdr>
+        <w:rPr>
+          <w:color w:val="000000"/>
+          <w:sz w:val="21"/>
+          <w:szCs w:val="21"/>
+        </w:rPr>
+      </w:pPr>
+      <w:r>
+        <w:rPr>
+          <w:color w:val="000000"/>
+          <w:sz w:val="21"/>
+          <w:szCs w:val="21"/>
+        </w:rPr>
+      </w:r>
+    </w:p>
+    <w:p>
+      <w:pPr>
+        <w:pStyle w:val="Normal"/>
+        <w:pBdr>
+          <w:top w:val="single" w:sz="4" w:space="1" w:color="000000"/>
+          <w:left w:val="single" w:sz="4" w:space="1" w:color="000000"/>
+          <w:bottom w:val="single" w:sz="4" w:space="1" w:color="000000"/>
+          <w:right w:val="single" w:sz="4" w:space="1" w:color="000000"/>
+        </w:pBdr>
+        <w:rPr>
+          <w:color w:val="000000"/>
+          <w:sz w:val="21"/>
+          <w:szCs w:val="21"/>
+        </w:rPr>
+      </w:pPr>
+      <w:r>
+        <w:rPr>
+          <w:color w:val="000000"/>
+          <w:sz w:val="21"/>
+          <w:szCs w:val="21"/>
+        </w:rPr>
+      </w:r>
+    </w:p>
+    <w:p>
+      <w:pPr>
+        <w:pStyle w:val="Normal"/>
+        <w:rPr>
+          <w:color w:val="000000"/>
+          <w:sz w:val="21"/>
+          <w:szCs w:val="21"/>
+        </w:rPr>
+      </w:pPr>
+      <w:r>
+        <w:rPr>
+          <w:color w:val="000000"/>
+          <w:sz w:val="21"/>
+          <w:szCs w:val="21"/>
+        </w:rPr>
+      </w:r>
+    </w:p>
+    <w:p>
+      <w:pPr>
+        <w:pStyle w:val="Normal"/>
         <w:rPr>
           <w:color w:val="000000"/>
           <w:sz w:val="21"/>
@@ -1854,7 +1778,6 @@
           <w:ilvl w:val="0"/>
           <w:numId w:val="1"/>
         </w:numPr>
-        <w:pBdr/>
         <w:ind w:left="0" w:hanging="0"/>
         <w:rPr>
           <w:color w:val="000000"/>
@@ -1891,186 +1814,184 @@
     <w:p>
       <w:pPr>
         <w:pStyle w:val="Normal"/>
-        <w:pBdr/>
-        <w:rPr>
-          <w:color w:val="000000"/>
-          <w:sz w:val="21"/>
-          <w:szCs w:val="21"/>
-        </w:rPr>
-      </w:pPr>
-      <w:r>
-        <w:rPr>
-          <w:color w:val="000000"/>
-          <w:sz w:val="21"/>
-          <w:szCs w:val="21"/>
-        </w:rPr>
-      </w:r>
-    </w:p>
-    <w:p>
-      <w:pPr>
-        <w:pStyle w:val="Normal"/>
-        <w:pBdr>
-          <w:top w:val="single" w:sz="4" w:space="1" w:color="000000"/>
-          <w:left w:val="single" w:sz="4" w:space="1" w:color="000000"/>
-          <w:bottom w:val="single" w:sz="4" w:space="1" w:color="000000"/>
-          <w:right w:val="single" w:sz="4" w:space="1" w:color="000000"/>
-        </w:pBdr>
-        <w:rPr>
-          <w:color w:val="000000"/>
-          <w:sz w:val="21"/>
-          <w:szCs w:val="21"/>
-        </w:rPr>
-      </w:pPr>
-      <w:r>
-        <w:rPr>
-          <w:color w:val="000000"/>
-          <w:sz w:val="21"/>
-          <w:szCs w:val="21"/>
-        </w:rPr>
-      </w:r>
-    </w:p>
-    <w:p>
-      <w:pPr>
-        <w:pStyle w:val="Normal"/>
-        <w:pBdr>
-          <w:top w:val="single" w:sz="4" w:space="1" w:color="000000"/>
-          <w:left w:val="single" w:sz="4" w:space="1" w:color="000000"/>
-          <w:bottom w:val="single" w:sz="4" w:space="1" w:color="000000"/>
-          <w:right w:val="single" w:sz="4" w:space="1" w:color="000000"/>
-        </w:pBdr>
-        <w:rPr>
-          <w:color w:val="000000"/>
-          <w:sz w:val="21"/>
-          <w:szCs w:val="21"/>
-        </w:rPr>
-      </w:pPr>
-      <w:r>
-        <w:rPr>
-          <w:color w:val="000000"/>
-          <w:sz w:val="21"/>
-          <w:szCs w:val="21"/>
-        </w:rPr>
-      </w:r>
-    </w:p>
-    <w:p>
-      <w:pPr>
-        <w:pStyle w:val="Normal"/>
-        <w:pBdr>
-          <w:top w:val="single" w:sz="4" w:space="1" w:color="000000"/>
-          <w:left w:val="single" w:sz="4" w:space="1" w:color="000000"/>
-          <w:bottom w:val="single" w:sz="4" w:space="1" w:color="000000"/>
-          <w:right w:val="single" w:sz="4" w:space="1" w:color="000000"/>
-        </w:pBdr>
-        <w:rPr>
-          <w:color w:val="000000"/>
-          <w:sz w:val="21"/>
-          <w:szCs w:val="21"/>
-        </w:rPr>
-      </w:pPr>
-      <w:r>
-        <w:rPr>
-          <w:color w:val="000000"/>
-          <w:sz w:val="21"/>
-          <w:szCs w:val="21"/>
-        </w:rPr>
-      </w:r>
-    </w:p>
-    <w:p>
-      <w:pPr>
-        <w:pStyle w:val="Normal"/>
-        <w:pBdr>
-          <w:top w:val="single" w:sz="4" w:space="1" w:color="000000"/>
-          <w:left w:val="single" w:sz="4" w:space="1" w:color="000000"/>
-          <w:bottom w:val="single" w:sz="4" w:space="1" w:color="000000"/>
-          <w:right w:val="single" w:sz="4" w:space="1" w:color="000000"/>
-        </w:pBdr>
-        <w:rPr>
-          <w:color w:val="000000"/>
-          <w:sz w:val="21"/>
-          <w:szCs w:val="21"/>
-        </w:rPr>
-      </w:pPr>
-      <w:r>
-        <w:rPr>
-          <w:color w:val="000000"/>
-          <w:sz w:val="21"/>
-          <w:szCs w:val="21"/>
-        </w:rPr>
-      </w:r>
-    </w:p>
-    <w:p>
-      <w:pPr>
-        <w:pStyle w:val="Normal"/>
-        <w:pBdr>
-          <w:top w:val="single" w:sz="4" w:space="1" w:color="000000"/>
-          <w:left w:val="single" w:sz="4" w:space="1" w:color="000000"/>
-          <w:bottom w:val="single" w:sz="4" w:space="1" w:color="000000"/>
-          <w:right w:val="single" w:sz="4" w:space="1" w:color="000000"/>
-        </w:pBdr>
-        <w:rPr>
-          <w:color w:val="000000"/>
-          <w:sz w:val="21"/>
-          <w:szCs w:val="21"/>
-        </w:rPr>
-      </w:pPr>
-      <w:r>
-        <w:rPr>
-          <w:color w:val="000000"/>
-          <w:sz w:val="21"/>
-          <w:szCs w:val="21"/>
-        </w:rPr>
-      </w:r>
-    </w:p>
-    <w:p>
-      <w:pPr>
-        <w:pStyle w:val="Normal"/>
-        <w:pBdr>
-          <w:top w:val="single" w:sz="4" w:space="1" w:color="000000"/>
-          <w:left w:val="single" w:sz="4" w:space="1" w:color="000000"/>
-          <w:bottom w:val="single" w:sz="4" w:space="1" w:color="000000"/>
-          <w:right w:val="single" w:sz="4" w:space="1" w:color="000000"/>
-        </w:pBdr>
-        <w:rPr>
-          <w:color w:val="000000"/>
-          <w:sz w:val="21"/>
-          <w:szCs w:val="21"/>
-        </w:rPr>
-      </w:pPr>
-      <w:r>
-        <w:rPr>
-          <w:color w:val="000000"/>
-          <w:sz w:val="21"/>
-          <w:szCs w:val="21"/>
-        </w:rPr>
-      </w:r>
-    </w:p>
-    <w:p>
-      <w:pPr>
-        <w:pStyle w:val="Normal"/>
-        <w:pBdr>
-          <w:top w:val="single" w:sz="4" w:space="1" w:color="000000"/>
-          <w:left w:val="single" w:sz="4" w:space="1" w:color="000000"/>
-          <w:bottom w:val="single" w:sz="4" w:space="1" w:color="000000"/>
-          <w:right w:val="single" w:sz="4" w:space="1" w:color="000000"/>
-        </w:pBdr>
-        <w:rPr>
-          <w:color w:val="000000"/>
-          <w:sz w:val="21"/>
-          <w:szCs w:val="21"/>
-        </w:rPr>
-      </w:pPr>
-      <w:r>
-        <w:rPr>
-          <w:color w:val="000000"/>
-          <w:sz w:val="21"/>
-          <w:szCs w:val="21"/>
-        </w:rPr>
-      </w:r>
-    </w:p>
-    <w:p>
-      <w:pPr>
-        <w:pStyle w:val="Normal"/>
-        <w:pBdr/>
+        <w:rPr>
+          <w:color w:val="000000"/>
+          <w:sz w:val="21"/>
+          <w:szCs w:val="21"/>
+        </w:rPr>
+      </w:pPr>
+      <w:r>
+        <w:rPr>
+          <w:color w:val="000000"/>
+          <w:sz w:val="21"/>
+          <w:szCs w:val="21"/>
+        </w:rPr>
+      </w:r>
+    </w:p>
+    <w:p>
+      <w:pPr>
+        <w:pStyle w:val="Normal"/>
+        <w:pBdr>
+          <w:top w:val="single" w:sz="4" w:space="1" w:color="000000"/>
+          <w:left w:val="single" w:sz="4" w:space="1" w:color="000000"/>
+          <w:bottom w:val="single" w:sz="4" w:space="1" w:color="000000"/>
+          <w:right w:val="single" w:sz="4" w:space="1" w:color="000000"/>
+        </w:pBdr>
+        <w:rPr>
+          <w:color w:val="000000"/>
+          <w:sz w:val="21"/>
+          <w:szCs w:val="21"/>
+        </w:rPr>
+      </w:pPr>
+      <w:r>
+        <w:rPr>
+          <w:color w:val="000000"/>
+          <w:sz w:val="21"/>
+          <w:szCs w:val="21"/>
+        </w:rPr>
+      </w:r>
+    </w:p>
+    <w:p>
+      <w:pPr>
+        <w:pStyle w:val="Normal"/>
+        <w:pBdr>
+          <w:top w:val="single" w:sz="4" w:space="1" w:color="000000"/>
+          <w:left w:val="single" w:sz="4" w:space="1" w:color="000000"/>
+          <w:bottom w:val="single" w:sz="4" w:space="1" w:color="000000"/>
+          <w:right w:val="single" w:sz="4" w:space="1" w:color="000000"/>
+        </w:pBdr>
+        <w:rPr>
+          <w:color w:val="000000"/>
+          <w:sz w:val="21"/>
+          <w:szCs w:val="21"/>
+        </w:rPr>
+      </w:pPr>
+      <w:r>
+        <w:rPr>
+          <w:color w:val="000000"/>
+          <w:sz w:val="21"/>
+          <w:szCs w:val="21"/>
+        </w:rPr>
+      </w:r>
+    </w:p>
+    <w:p>
+      <w:pPr>
+        <w:pStyle w:val="Normal"/>
+        <w:pBdr>
+          <w:top w:val="single" w:sz="4" w:space="1" w:color="000000"/>
+          <w:left w:val="single" w:sz="4" w:space="1" w:color="000000"/>
+          <w:bottom w:val="single" w:sz="4" w:space="1" w:color="000000"/>
+          <w:right w:val="single" w:sz="4" w:space="1" w:color="000000"/>
+        </w:pBdr>
+        <w:rPr>
+          <w:color w:val="000000"/>
+          <w:sz w:val="21"/>
+          <w:szCs w:val="21"/>
+        </w:rPr>
+      </w:pPr>
+      <w:r>
+        <w:rPr>
+          <w:color w:val="000000"/>
+          <w:sz w:val="21"/>
+          <w:szCs w:val="21"/>
+        </w:rPr>
+      </w:r>
+    </w:p>
+    <w:p>
+      <w:pPr>
+        <w:pStyle w:val="Normal"/>
+        <w:pBdr>
+          <w:top w:val="single" w:sz="4" w:space="1" w:color="000000"/>
+          <w:left w:val="single" w:sz="4" w:space="1" w:color="000000"/>
+          <w:bottom w:val="single" w:sz="4" w:space="1" w:color="000000"/>
+          <w:right w:val="single" w:sz="4" w:space="1" w:color="000000"/>
+        </w:pBdr>
+        <w:rPr>
+          <w:color w:val="000000"/>
+          <w:sz w:val="21"/>
+          <w:szCs w:val="21"/>
+        </w:rPr>
+      </w:pPr>
+      <w:r>
+        <w:rPr>
+          <w:color w:val="000000"/>
+          <w:sz w:val="21"/>
+          <w:szCs w:val="21"/>
+        </w:rPr>
+      </w:r>
+    </w:p>
+    <w:p>
+      <w:pPr>
+        <w:pStyle w:val="Normal"/>
+        <w:pBdr>
+          <w:top w:val="single" w:sz="4" w:space="1" w:color="000000"/>
+          <w:left w:val="single" w:sz="4" w:space="1" w:color="000000"/>
+          <w:bottom w:val="single" w:sz="4" w:space="1" w:color="000000"/>
+          <w:right w:val="single" w:sz="4" w:space="1" w:color="000000"/>
+        </w:pBdr>
+        <w:rPr>
+          <w:color w:val="000000"/>
+          <w:sz w:val="21"/>
+          <w:szCs w:val="21"/>
+        </w:rPr>
+      </w:pPr>
+      <w:r>
+        <w:rPr>
+          <w:color w:val="000000"/>
+          <w:sz w:val="21"/>
+          <w:szCs w:val="21"/>
+        </w:rPr>
+      </w:r>
+    </w:p>
+    <w:p>
+      <w:pPr>
+        <w:pStyle w:val="Normal"/>
+        <w:pBdr>
+          <w:top w:val="single" w:sz="4" w:space="1" w:color="000000"/>
+          <w:left w:val="single" w:sz="4" w:space="1" w:color="000000"/>
+          <w:bottom w:val="single" w:sz="4" w:space="1" w:color="000000"/>
+          <w:right w:val="single" w:sz="4" w:space="1" w:color="000000"/>
+        </w:pBdr>
+        <w:rPr>
+          <w:color w:val="000000"/>
+          <w:sz w:val="21"/>
+          <w:szCs w:val="21"/>
+        </w:rPr>
+      </w:pPr>
+      <w:r>
+        <w:rPr>
+          <w:color w:val="000000"/>
+          <w:sz w:val="21"/>
+          <w:szCs w:val="21"/>
+        </w:rPr>
+      </w:r>
+    </w:p>
+    <w:p>
+      <w:pPr>
+        <w:pStyle w:val="Normal"/>
+        <w:pBdr>
+          <w:top w:val="single" w:sz="4" w:space="1" w:color="000000"/>
+          <w:left w:val="single" w:sz="4" w:space="1" w:color="000000"/>
+          <w:bottom w:val="single" w:sz="4" w:space="1" w:color="000000"/>
+          <w:right w:val="single" w:sz="4" w:space="1" w:color="000000"/>
+        </w:pBdr>
+        <w:rPr>
+          <w:color w:val="000000"/>
+          <w:sz w:val="21"/>
+          <w:szCs w:val="21"/>
+        </w:rPr>
+      </w:pPr>
+      <w:r>
+        <w:rPr>
+          <w:color w:val="000000"/>
+          <w:sz w:val="21"/>
+          <w:szCs w:val="21"/>
+        </w:rPr>
+      </w:r>
+    </w:p>
+    <w:p>
+      <w:pPr>
+        <w:pStyle w:val="Normal"/>
         <w:rPr>
           <w:color w:val="000000"/>
           <w:sz w:val="21"/>
@@ -2200,7 +2121,6 @@
   <w:p>
     <w:pPr>
       <w:pStyle w:val="Normal"/>
-      <w:pBdr/>
       <w:tabs>
         <w:tab w:val="clear" w:pos="720"/>
         <w:tab w:val="center" w:pos="4536" w:leader="none"/>
@@ -2224,7 +2144,6 @@
   <w:p>
     <w:pPr>
       <w:pStyle w:val="Normal"/>
-      <w:pBdr/>
       <w:tabs>
         <w:tab w:val="clear" w:pos="720"/>
         <w:tab w:val="center" w:pos="4536" w:leader="none"/>
@@ -2542,7 +2461,6 @@
     <w:rPrDefault>
       <w:rPr>
         <w:rFonts w:ascii="Calibri" w:hAnsi="Calibri" w:eastAsia="Calibri" w:cs="Calibri"/>
-        <w:sz w:val="24"/>
         <w:szCs w:val="24"/>
         <w:lang w:val="fr-FR" w:eastAsia="fr-FR" w:bidi="ar-SA"/>
       </w:rPr>
@@ -2931,6 +2849,7 @@
     <w:qFormat/>
     <w:pPr>
       <w:widowControl/>
+      <w:suppressAutoHyphens w:val="true"/>
       <w:bidi w:val="0"/>
       <w:spacing w:before="0" w:after="0"/>
       <w:jc w:val="both"/>

</xml_diff>

<commit_message>
update of the explication file
</commit_message>
<xml_diff>
--- a/Creer-administrer-une-base-de-donnees_NinaSellal.docx
+++ b/Creer-administrer-une-base-de-donnees_NinaSellal.docx
@@ -28,7 +28,7 @@
                 <wp:positionV relativeFrom="paragraph">
                   <wp:posOffset>267335</wp:posOffset>
                 </wp:positionV>
-                <wp:extent cx="7586980" cy="1020445"/>
+                <wp:extent cx="7587615" cy="1021080"/>
                 <wp:effectExtent l="0" t="0" r="0" b="9525"/>
                 <wp:wrapSquare wrapText="bothSides"/>
                 <wp:docPr id="1" name="Rectangle 2"/>
@@ -39,7 +39,7 @@
                       <wps:spPr>
                         <a:xfrm>
                           <a:off x="0" y="0"/>
-                          <a:ext cx="7586280" cy="1019880"/>
+                          <a:ext cx="7587000" cy="1020600"/>
                         </a:xfrm>
                         <a:prstGeom prst="rect">
                           <a:avLst/>
@@ -167,7 +167,7 @@
           </mc:Choice>
           <mc:Fallback>
             <w:pict>
-              <v:rect id="shape_0" ID="Rectangle 2" fillcolor="#d8d8d8" stroked="f" style="position:absolute;margin-left:0pt;margin-top:21.05pt;width:597.3pt;height:80.25pt;mso-position-horizontal:left;mso-position-horizontal-relative:page" wp14:anchorId="61158BAA">
+              <v:rect id="shape_0" ID="Rectangle 2" fillcolor="#d8d8d8" stroked="f" style="position:absolute;margin-left:0pt;margin-top:21.05pt;width:597.35pt;height:80.3pt;mso-position-horizontal:left;mso-position-horizontal-relative:page" wp14:anchorId="61158BAA">
                 <w10:wrap type="square"/>
                 <v:fill o:detectmouseclick="t" type="solid" color2="#272727"/>
                 <v:stroke color="#3465a4" joinstyle="round" endcap="flat"/>
@@ -384,7 +384,6 @@
     <w:p>
       <w:pPr>
         <w:pStyle w:val="Normal"/>
-        <w:shd w:val="clear" w:color="auto" w:fill="8DB3E2"/>
         <w:jc w:val="left"/>
         <w:rPr>
           <w:b/>
@@ -399,16 +398,15 @@
           <w:sz w:val="28"/>
           <w:szCs w:val="28"/>
         </w:rPr>
-      </w:r>
-    </w:p>
-    <w:p>
-      <w:pPr>
-        <w:pStyle w:val="Normal"/>
-        <w:shd w:val="clear" w:color="auto" w:fill="8DB3E2"/>
+        <w:t xml:space="preserve"> </w:t>
+      </w:r>
+    </w:p>
+    <w:p>
+      <w:pPr>
+        <w:pStyle w:val="Normal"/>
         <w:jc w:val="left"/>
         <w:rPr>
-          <w:b/>
-          <w:b/>
+          <w:color w:val="000000"/>
           <w:sz w:val="28"/>
           <w:szCs w:val="28"/>
         </w:rPr>
@@ -416,20 +414,19 @@
       <w:r>
         <w:rPr>
           <w:b/>
+          <w:color w:val="000000"/>
           <w:sz w:val="28"/>
           <w:szCs w:val="28"/>
         </w:rPr>
-        <w:t>Ceci est un modèle de copie. N’oubliez pas de renseigner vos prénom/nom, ainsi que le nom et le lien vers le projet.</w:t>
-      </w:r>
-    </w:p>
-    <w:p>
-      <w:pPr>
-        <w:pStyle w:val="Normal"/>
-        <w:shd w:val="clear" w:color="auto" w:fill="8DB3E2"/>
+        <w:t>Prénom : Nina</w:t>
+      </w:r>
+    </w:p>
+    <w:p>
+      <w:pPr>
+        <w:pStyle w:val="Normal"/>
         <w:jc w:val="left"/>
         <w:rPr>
-          <w:b/>
-          <w:b/>
+          <w:color w:val="000000"/>
           <w:sz w:val="28"/>
           <w:szCs w:val="28"/>
         </w:rPr>
@@ -437,109 +434,10 @@
       <w:r>
         <w:rPr>
           <w:b/>
+          <w:color w:val="000000"/>
           <w:sz w:val="28"/>
           <w:szCs w:val="28"/>
         </w:rPr>
-      </w:r>
-    </w:p>
-    <w:p>
-      <w:pPr>
-        <w:pStyle w:val="Normal"/>
-        <w:shd w:val="clear" w:color="auto" w:fill="8DB3E2"/>
-        <w:jc w:val="left"/>
-        <w:rPr>
-          <w:b/>
-          <w:b/>
-          <w:sz w:val="28"/>
-          <w:szCs w:val="28"/>
-        </w:rPr>
-      </w:pPr>
-      <w:r>
-        <w:rPr>
-          <w:b/>
-          <w:sz w:val="28"/>
-          <w:szCs w:val="28"/>
-        </w:rPr>
-        <w:t>Vous pouvez bien sûr agrandir les cadres pour répondre aux questions sur la description du projet si nécessaire.</w:t>
-      </w:r>
-    </w:p>
-    <w:p>
-      <w:pPr>
-        <w:pStyle w:val="Normal"/>
-        <w:shd w:val="clear" w:color="auto" w:fill="8DB3E2"/>
-        <w:jc w:val="left"/>
-        <w:rPr>
-          <w:b/>
-          <w:b/>
-          <w:sz w:val="28"/>
-          <w:szCs w:val="28"/>
-        </w:rPr>
-      </w:pPr>
-      <w:r>
-        <w:rPr>
-          <w:b/>
-          <w:sz w:val="28"/>
-          <w:szCs w:val="28"/>
-        </w:rPr>
-      </w:r>
-    </w:p>
-    <w:p>
-      <w:pPr>
-        <w:pStyle w:val="Normal"/>
-        <w:jc w:val="left"/>
-        <w:rPr>
-          <w:b/>
-          <w:b/>
-          <w:sz w:val="28"/>
-          <w:szCs w:val="28"/>
-        </w:rPr>
-      </w:pPr>
-      <w:r>
-        <w:rPr>
-          <w:b/>
-          <w:sz w:val="28"/>
-          <w:szCs w:val="28"/>
-        </w:rPr>
-        <w:t xml:space="preserve"> </w:t>
-      </w:r>
-    </w:p>
-    <w:p>
-      <w:pPr>
-        <w:pStyle w:val="Normal"/>
-        <w:jc w:val="left"/>
-        <w:rPr>
-          <w:color w:val="000000"/>
-          <w:sz w:val="28"/>
-          <w:szCs w:val="28"/>
-        </w:rPr>
-      </w:pPr>
-      <w:r>
-        <w:rPr>
-          <w:b/>
-          <w:color w:val="000000"/>
-          <w:sz w:val="28"/>
-          <w:szCs w:val="28"/>
-        </w:rPr>
-        <w:t>Prénom : Nina</w:t>
-      </w:r>
-    </w:p>
-    <w:p>
-      <w:pPr>
-        <w:pStyle w:val="Normal"/>
-        <w:jc w:val="left"/>
-        <w:rPr>
-          <w:color w:val="000000"/>
-          <w:sz w:val="28"/>
-          <w:szCs w:val="28"/>
-        </w:rPr>
-      </w:pPr>
-      <w:r>
-        <w:rPr>
-          <w:b/>
-          <w:color w:val="000000"/>
-          <w:sz w:val="28"/>
-          <w:szCs w:val="28"/>
-        </w:rPr>
         <w:t>Nom : SELLAL</w:t>
       </w:r>
     </w:p>
@@ -552,7 +450,10 @@
         </w:rPr>
       </w:pPr>
       <w:r>
-        <w:rPr/>
+        <w:rPr>
+          <w:sz w:val="21"/>
+          <w:szCs w:val="21"/>
+        </w:rPr>
       </w:r>
     </w:p>
     <w:p>
@@ -641,7 +542,7 @@
                 <wp:positionV relativeFrom="paragraph">
                   <wp:posOffset>233680</wp:posOffset>
                 </wp:positionV>
-                <wp:extent cx="5134610" cy="431165"/>
+                <wp:extent cx="5135245" cy="431800"/>
                 <wp:effectExtent l="0" t="0" r="0" b="8255"/>
                 <wp:wrapSquare wrapText="bothSides"/>
                 <wp:docPr id="4" name="Rectangle 1"/>
@@ -652,7 +553,7 @@
                       <wps:spPr>
                         <a:xfrm>
                           <a:off x="0" y="0"/>
-                          <a:ext cx="5133960" cy="430560"/>
+                          <a:ext cx="5134680" cy="431280"/>
                         </a:xfrm>
                         <a:prstGeom prst="rect">
                           <a:avLst/>
@@ -726,7 +627,7 @@
           </mc:Choice>
           <mc:Fallback>
             <w:pict>
-              <v:rect id="shape_0" ID="Rectangle 1" fillcolor="#d8d8d8" stroked="f" style="position:absolute;margin-left:0pt;margin-top:18.4pt;width:404.2pt;height:33.85pt;mso-position-horizontal:left;mso-position-horizontal-relative:page" wp14:anchorId="1CB1376F">
+              <v:rect id="shape_0" ID="Rectangle 1" fillcolor="#d8d8d8" stroked="f" style="position:absolute;margin-left:0pt;margin-top:18.4pt;width:404.25pt;height:33.9pt;mso-position-horizontal:left;mso-position-horizontal-relative:page" wp14:anchorId="1CB1376F">
                 <w10:wrap type="square"/>
                 <v:fill o:detectmouseclick="t" type="solid" color2="#272727"/>
                 <v:stroke color="#3465a4" joinstyle="round" endcap="flat"/>
@@ -1197,7 +1098,39 @@
           <w:sz w:val="21"/>
           <w:szCs w:val="21"/>
         </w:rPr>
-        <w:t>Une fois le MCD et le MLD prêt j’ai écrit le SQL correspondant à la création de ma base de donnée, puis à la création de chaque table. J’ai simuler la création de cette base avec phpmyadmin afin de tester si mon SQL fonctionnait correctement.</w:t>
+        <w:t xml:space="preserve">Une fois le MCD et le MLD prêt j’ai écrit le </w:t>
+      </w:r>
+      <w:r>
+        <w:rPr>
+          <w:color w:val="000000"/>
+          <w:sz w:val="21"/>
+          <w:szCs w:val="21"/>
+        </w:rPr>
+        <w:t>SQL</w:t>
+      </w:r>
+      <w:r>
+        <w:rPr>
+          <w:color w:val="000000"/>
+          <w:sz w:val="21"/>
+          <w:szCs w:val="21"/>
+        </w:rPr>
+        <w:t xml:space="preserve"> correspondant à la création de ma base de donnée, puis à la création de chaque table. J’ai simul</w:t>
+      </w:r>
+      <w:r>
+        <w:rPr>
+          <w:color w:val="000000"/>
+          <w:sz w:val="21"/>
+          <w:szCs w:val="21"/>
+        </w:rPr>
+        <w:t>é</w:t>
+      </w:r>
+      <w:r>
+        <w:rPr>
+          <w:color w:val="000000"/>
+          <w:sz w:val="21"/>
+          <w:szCs w:val="21"/>
+        </w:rPr>
+        <w:t xml:space="preserve"> la création de cette base avec phpmyadmin afin de tester si mon SQL fonctionnait correctement.</w:t>
       </w:r>
     </w:p>
     <w:p>
@@ -1310,30 +1243,82 @@
         </w:rPr>
       </w:pPr>
       <w:r>
-        <w:rPr/>
-      </w:r>
-    </w:p>
-    <w:p>
-      <w:pPr>
-        <w:pStyle w:val="Normal"/>
-        <w:pBdr>
-          <w:top w:val="single" w:sz="4" w:space="1" w:color="000000"/>
-          <w:left w:val="single" w:sz="4" w:space="1" w:color="000000"/>
-          <w:bottom w:val="single" w:sz="4" w:space="1" w:color="000000"/>
-          <w:right w:val="single" w:sz="4" w:space="1" w:color="000000"/>
-        </w:pBdr>
-        <w:rPr>
-          <w:color w:val="000000"/>
-          <w:sz w:val="21"/>
-          <w:szCs w:val="21"/>
-        </w:rPr>
-      </w:pPr>
-      <w:r>
-        <w:rPr>
-          <w:color w:val="000000"/>
-          <w:sz w:val="21"/>
-          <w:szCs w:val="21"/>
-        </w:rPr>
+        <w:rPr>
+          <w:color w:val="000000"/>
+          <w:sz w:val="21"/>
+          <w:szCs w:val="21"/>
+        </w:rPr>
+      </w:r>
+    </w:p>
+    <w:p>
+      <w:pPr>
+        <w:pStyle w:val="Normal"/>
+        <w:pBdr>
+          <w:top w:val="single" w:sz="4" w:space="1" w:color="000000"/>
+          <w:left w:val="single" w:sz="4" w:space="1" w:color="000000"/>
+          <w:bottom w:val="single" w:sz="4" w:space="1" w:color="000000"/>
+          <w:right w:val="single" w:sz="4" w:space="1" w:color="000000"/>
+        </w:pBdr>
+        <w:rPr>
+          <w:color w:val="000000"/>
+          <w:sz w:val="21"/>
+          <w:szCs w:val="21"/>
+        </w:rPr>
+      </w:pPr>
+      <w:r>
+        <w:rPr>
+          <w:color w:val="000000"/>
+          <w:sz w:val="21"/>
+          <w:szCs w:val="21"/>
+        </w:rPr>
+        <w:t>J’ai écrit le SQL nécessaire à la création de 2 adminstrateurs de la base de données selon les demandes du « cahier des charges ». J’ai attribué les privlièges demandés à ces deux administrateurs.</w:t>
+      </w:r>
+    </w:p>
+    <w:p>
+      <w:pPr>
+        <w:pStyle w:val="Normal"/>
+        <w:pBdr>
+          <w:top w:val="single" w:sz="4" w:space="1" w:color="000000"/>
+          <w:left w:val="single" w:sz="4" w:space="1" w:color="000000"/>
+          <w:bottom w:val="single" w:sz="4" w:space="1" w:color="000000"/>
+          <w:right w:val="single" w:sz="4" w:space="1" w:color="000000"/>
+        </w:pBdr>
+        <w:rPr>
+          <w:color w:val="000000"/>
+          <w:sz w:val="21"/>
+          <w:szCs w:val="21"/>
+        </w:rPr>
+      </w:pPr>
+      <w:r>
+        <w:rPr>
+          <w:color w:val="000000"/>
+          <w:sz w:val="21"/>
+          <w:szCs w:val="21"/>
+        </w:rPr>
+      </w:r>
+    </w:p>
+    <w:p>
+      <w:pPr>
+        <w:pStyle w:val="Normal"/>
+        <w:pBdr>
+          <w:top w:val="single" w:sz="4" w:space="1" w:color="000000"/>
+          <w:left w:val="single" w:sz="4" w:space="1" w:color="000000"/>
+          <w:bottom w:val="single" w:sz="4" w:space="1" w:color="000000"/>
+          <w:right w:val="single" w:sz="4" w:space="1" w:color="000000"/>
+        </w:pBdr>
+        <w:rPr>
+          <w:color w:val="000000"/>
+          <w:sz w:val="21"/>
+          <w:szCs w:val="21"/>
+        </w:rPr>
+      </w:pPr>
+      <w:r>
+        <w:rPr>
+          <w:color w:val="000000"/>
+          <w:sz w:val="21"/>
+          <w:szCs w:val="21"/>
+        </w:rPr>
+        <w:t>A la fin du document .sql j’ai inséré une ligne de commande qui permet d’exporter la base de donnée.</w:t>
       </w:r>
     </w:p>
     <w:p>
@@ -1430,75 +1415,383 @@
           <w:sz w:val="21"/>
           <w:szCs w:val="21"/>
         </w:rPr>
-      </w:r>
-    </w:p>
-    <w:p>
-      <w:pPr>
-        <w:pStyle w:val="Normal"/>
-        <w:pBdr>
-          <w:top w:val="single" w:sz="4" w:space="1" w:color="000000"/>
-          <w:left w:val="single" w:sz="4" w:space="1" w:color="000000"/>
-          <w:bottom w:val="single" w:sz="4" w:space="1" w:color="000000"/>
-          <w:right w:val="single" w:sz="4" w:space="1" w:color="000000"/>
-        </w:pBdr>
-        <w:rPr>
-          <w:color w:val="000000"/>
-          <w:sz w:val="21"/>
-          <w:szCs w:val="21"/>
-        </w:rPr>
-      </w:pPr>
-      <w:r>
-        <w:rPr>
-          <w:color w:val="000000"/>
-          <w:sz w:val="21"/>
-          <w:szCs w:val="21"/>
-        </w:rPr>
-      </w:r>
-    </w:p>
-    <w:p>
-      <w:pPr>
-        <w:pStyle w:val="Normal"/>
-        <w:pBdr>
-          <w:top w:val="single" w:sz="4" w:space="1" w:color="000000"/>
-          <w:left w:val="single" w:sz="4" w:space="1" w:color="000000"/>
-          <w:bottom w:val="single" w:sz="4" w:space="1" w:color="000000"/>
-          <w:right w:val="single" w:sz="4" w:space="1" w:color="000000"/>
-        </w:pBdr>
-        <w:rPr>
-          <w:color w:val="000000"/>
-          <w:sz w:val="21"/>
-          <w:szCs w:val="21"/>
-        </w:rPr>
-      </w:pPr>
-      <w:r>
-        <w:rPr>
-          <w:color w:val="000000"/>
-          <w:sz w:val="21"/>
-          <w:szCs w:val="21"/>
-        </w:rPr>
-      </w:r>
-    </w:p>
-    <w:p>
-      <w:pPr>
-        <w:pStyle w:val="Normal"/>
-        <w:pBdr>
-          <w:top w:val="single" w:sz="4" w:space="1" w:color="000000"/>
-          <w:left w:val="single" w:sz="4" w:space="1" w:color="000000"/>
-          <w:bottom w:val="single" w:sz="4" w:space="1" w:color="000000"/>
-          <w:right w:val="single" w:sz="4" w:space="1" w:color="000000"/>
-        </w:pBdr>
-        <w:rPr>
-          <w:color w:val="000000"/>
-          <w:sz w:val="21"/>
-          <w:szCs w:val="21"/>
-        </w:rPr>
-      </w:pPr>
-      <w:r>
-        <w:rPr>
-          <w:color w:val="000000"/>
-          <w:sz w:val="21"/>
-          <w:szCs w:val="21"/>
-        </w:rPr>
+        <w:t>Pour réaliser cette évalutation j’ai utilisé :</w:t>
+      </w:r>
+    </w:p>
+    <w:p>
+      <w:pPr>
+        <w:pStyle w:val="Normal"/>
+        <w:pBdr>
+          <w:top w:val="single" w:sz="4" w:space="1" w:color="000000"/>
+          <w:left w:val="single" w:sz="4" w:space="1" w:color="000000"/>
+          <w:bottom w:val="single" w:sz="4" w:space="1" w:color="000000"/>
+          <w:right w:val="single" w:sz="4" w:space="1" w:color="000000"/>
+        </w:pBdr>
+        <w:rPr>
+          <w:color w:val="000000"/>
+          <w:sz w:val="21"/>
+          <w:szCs w:val="21"/>
+        </w:rPr>
+      </w:pPr>
+      <w:r>
+        <w:rPr>
+          <w:color w:val="000000"/>
+          <w:sz w:val="21"/>
+          <w:szCs w:val="21"/>
+        </w:rPr>
+        <w:t>- un crayon et du papier</w:t>
+      </w:r>
+    </w:p>
+    <w:p>
+      <w:pPr>
+        <w:pStyle w:val="Normal"/>
+        <w:pBdr>
+          <w:top w:val="single" w:sz="4" w:space="1" w:color="000000"/>
+          <w:left w:val="single" w:sz="4" w:space="1" w:color="000000"/>
+          <w:bottom w:val="single" w:sz="4" w:space="1" w:color="000000"/>
+          <w:right w:val="single" w:sz="4" w:space="1" w:color="000000"/>
+        </w:pBdr>
+        <w:rPr>
+          <w:color w:val="000000"/>
+          <w:sz w:val="21"/>
+          <w:szCs w:val="21"/>
+        </w:rPr>
+      </w:pPr>
+      <w:r>
+        <w:rPr>
+          <w:color w:val="000000"/>
+          <w:sz w:val="21"/>
+          <w:szCs w:val="21"/>
+        </w:rPr>
+        <w:t>- un tableau blanc</w:t>
+      </w:r>
+    </w:p>
+    <w:p>
+      <w:pPr>
+        <w:pStyle w:val="Normal"/>
+        <w:pBdr>
+          <w:top w:val="single" w:sz="4" w:space="1" w:color="000000"/>
+          <w:left w:val="single" w:sz="4" w:space="1" w:color="000000"/>
+          <w:bottom w:val="single" w:sz="4" w:space="1" w:color="000000"/>
+          <w:right w:val="single" w:sz="4" w:space="1" w:color="000000"/>
+        </w:pBdr>
+        <w:rPr>
+          <w:color w:val="000000"/>
+          <w:sz w:val="21"/>
+          <w:szCs w:val="21"/>
+        </w:rPr>
+      </w:pPr>
+      <w:r>
+        <w:rPr>
+          <w:color w:val="000000"/>
+          <w:sz w:val="21"/>
+          <w:szCs w:val="21"/>
+        </w:rPr>
+        <w:t xml:space="preserve">- mon </w:t>
+      </w:r>
+      <w:r>
+        <w:rPr>
+          <w:color w:val="000000"/>
+          <w:sz w:val="21"/>
+          <w:szCs w:val="21"/>
+        </w:rPr>
+        <w:t>PC</w:t>
+      </w:r>
+      <w:r>
+        <w:rPr>
+          <w:color w:val="000000"/>
+          <w:sz w:val="21"/>
+          <w:szCs w:val="21"/>
+        </w:rPr>
+        <w:t xml:space="preserve"> </w:t>
+      </w:r>
+      <w:r>
+        <w:rPr>
+          <w:color w:val="000000"/>
+          <w:sz w:val="21"/>
+          <w:szCs w:val="21"/>
+        </w:rPr>
+        <w:t>et son système Linux)</w:t>
+      </w:r>
+    </w:p>
+    <w:p>
+      <w:pPr>
+        <w:pStyle w:val="Normal"/>
+        <w:pBdr>
+          <w:top w:val="single" w:sz="4" w:space="1" w:color="000000"/>
+          <w:left w:val="single" w:sz="4" w:space="1" w:color="000000"/>
+          <w:bottom w:val="single" w:sz="4" w:space="1" w:color="000000"/>
+          <w:right w:val="single" w:sz="4" w:space="1" w:color="000000"/>
+        </w:pBdr>
+        <w:rPr>
+          <w:color w:val="000000"/>
+          <w:sz w:val="21"/>
+          <w:szCs w:val="21"/>
+        </w:rPr>
+      </w:pPr>
+      <w:r>
+        <w:rPr>
+          <w:color w:val="000000"/>
+          <w:sz w:val="21"/>
+          <w:szCs w:val="21"/>
+        </w:rPr>
+        <w:t>- Excalidraw.com</w:t>
+      </w:r>
+    </w:p>
+    <w:p>
+      <w:pPr>
+        <w:pStyle w:val="Normal"/>
+        <w:pBdr>
+          <w:top w:val="single" w:sz="4" w:space="1" w:color="000000"/>
+          <w:left w:val="single" w:sz="4" w:space="1" w:color="000000"/>
+          <w:bottom w:val="single" w:sz="4" w:space="1" w:color="000000"/>
+          <w:right w:val="single" w:sz="4" w:space="1" w:color="000000"/>
+        </w:pBdr>
+        <w:rPr>
+          <w:color w:val="000000"/>
+          <w:sz w:val="21"/>
+          <w:szCs w:val="21"/>
+        </w:rPr>
+      </w:pPr>
+      <w:r>
+        <w:rPr>
+          <w:color w:val="000000"/>
+          <w:sz w:val="21"/>
+          <w:szCs w:val="21"/>
+        </w:rPr>
+        <w:t>- VSCode</w:t>
+      </w:r>
+    </w:p>
+    <w:p>
+      <w:pPr>
+        <w:pStyle w:val="Normal"/>
+        <w:pBdr>
+          <w:top w:val="single" w:sz="4" w:space="1" w:color="000000"/>
+          <w:left w:val="single" w:sz="4" w:space="1" w:color="000000"/>
+          <w:bottom w:val="single" w:sz="4" w:space="1" w:color="000000"/>
+          <w:right w:val="single" w:sz="4" w:space="1" w:color="000000"/>
+        </w:pBdr>
+        <w:rPr>
+          <w:color w:val="000000"/>
+          <w:sz w:val="21"/>
+          <w:szCs w:val="21"/>
+        </w:rPr>
+      </w:pPr>
+      <w:r>
+        <w:rPr>
+          <w:color w:val="000000"/>
+          <w:sz w:val="21"/>
+          <w:szCs w:val="21"/>
+        </w:rPr>
+        <w:t>- le langage SQL</w:t>
+      </w:r>
+    </w:p>
+    <w:p>
+      <w:pPr>
+        <w:pStyle w:val="Normal"/>
+        <w:pBdr>
+          <w:top w:val="single" w:sz="4" w:space="1" w:color="000000"/>
+          <w:left w:val="single" w:sz="4" w:space="1" w:color="000000"/>
+          <w:bottom w:val="single" w:sz="4" w:space="1" w:color="000000"/>
+          <w:right w:val="single" w:sz="4" w:space="1" w:color="000000"/>
+        </w:pBdr>
+        <w:rPr>
+          <w:color w:val="000000"/>
+          <w:sz w:val="21"/>
+          <w:szCs w:val="21"/>
+        </w:rPr>
+      </w:pPr>
+      <w:r>
+        <w:rPr>
+          <w:color w:val="000000"/>
+          <w:sz w:val="21"/>
+          <w:szCs w:val="21"/>
+        </w:rPr>
+        <w:t xml:space="preserve">- </w:t>
+      </w:r>
+      <w:r>
+        <w:rPr>
+          <w:color w:val="000000"/>
+          <w:sz w:val="21"/>
+          <w:szCs w:val="21"/>
+        </w:rPr>
+        <w:t>Mockaroo.com pour génèrer des données aléatoires</w:t>
+      </w:r>
+    </w:p>
+    <w:p>
+      <w:pPr>
+        <w:pStyle w:val="Normal"/>
+        <w:pBdr>
+          <w:top w:val="single" w:sz="4" w:space="1" w:color="000000"/>
+          <w:left w:val="single" w:sz="4" w:space="1" w:color="000000"/>
+          <w:bottom w:val="single" w:sz="4" w:space="1" w:color="000000"/>
+          <w:right w:val="single" w:sz="4" w:space="1" w:color="000000"/>
+        </w:pBdr>
+        <w:rPr>
+          <w:color w:val="000000"/>
+          <w:sz w:val="21"/>
+          <w:szCs w:val="21"/>
+        </w:rPr>
+      </w:pPr>
+      <w:r>
+        <w:rPr>
+          <w:color w:val="000000"/>
+          <w:sz w:val="21"/>
+          <w:szCs w:val="21"/>
+        </w:rPr>
+        <w:t>- phpmyadmin</w:t>
+      </w:r>
+    </w:p>
+    <w:p>
+      <w:pPr>
+        <w:pStyle w:val="Normal"/>
+        <w:pBdr>
+          <w:top w:val="single" w:sz="4" w:space="1" w:color="000000"/>
+          <w:left w:val="single" w:sz="4" w:space="1" w:color="000000"/>
+          <w:bottom w:val="single" w:sz="4" w:space="1" w:color="000000"/>
+          <w:right w:val="single" w:sz="4" w:space="1" w:color="000000"/>
+        </w:pBdr>
+        <w:rPr>
+          <w:color w:val="000000"/>
+          <w:sz w:val="21"/>
+          <w:szCs w:val="21"/>
+        </w:rPr>
+      </w:pPr>
+      <w:r>
+        <w:rPr>
+          <w:color w:val="000000"/>
+          <w:sz w:val="21"/>
+          <w:szCs w:val="21"/>
+        </w:rPr>
+        <w:t>- une base MySQL en local</w:t>
+      </w:r>
+    </w:p>
+    <w:p>
+      <w:pPr>
+        <w:pStyle w:val="Normal"/>
+        <w:pBdr>
+          <w:top w:val="single" w:sz="4" w:space="1" w:color="000000"/>
+          <w:left w:val="single" w:sz="4" w:space="1" w:color="000000"/>
+          <w:bottom w:val="single" w:sz="4" w:space="1" w:color="000000"/>
+          <w:right w:val="single" w:sz="4" w:space="1" w:color="000000"/>
+        </w:pBdr>
+        <w:rPr>
+          <w:color w:val="000000"/>
+          <w:sz w:val="21"/>
+          <w:szCs w:val="21"/>
+        </w:rPr>
+      </w:pPr>
+      <w:r>
+        <w:rPr>
+          <w:color w:val="000000"/>
+          <w:sz w:val="21"/>
+          <w:szCs w:val="21"/>
+        </w:rPr>
+        <w:t xml:space="preserve">- </w:t>
+      </w:r>
+      <w:r>
+        <w:rPr>
+          <w:color w:val="000000"/>
+          <w:sz w:val="21"/>
+          <w:szCs w:val="21"/>
+        </w:rPr>
+        <w:t>la documentaion de MySQL</w:t>
+      </w:r>
+    </w:p>
+    <w:p>
+      <w:pPr>
+        <w:pStyle w:val="Normal"/>
+        <w:pBdr>
+          <w:top w:val="single" w:sz="4" w:space="1" w:color="000000"/>
+          <w:left w:val="single" w:sz="4" w:space="1" w:color="000000"/>
+          <w:bottom w:val="single" w:sz="4" w:space="1" w:color="000000"/>
+          <w:right w:val="single" w:sz="4" w:space="1" w:color="000000"/>
+        </w:pBdr>
+        <w:rPr>
+          <w:color w:val="000000"/>
+          <w:sz w:val="21"/>
+          <w:szCs w:val="21"/>
+        </w:rPr>
+      </w:pPr>
+      <w:r>
+        <w:rPr>
+          <w:color w:val="000000"/>
+          <w:sz w:val="21"/>
+          <w:szCs w:val="21"/>
+        </w:rPr>
+        <w:t xml:space="preserve">- </w:t>
+      </w:r>
+      <w:r>
+        <w:rPr>
+          <w:color w:val="000000"/>
+          <w:sz w:val="21"/>
+          <w:szCs w:val="21"/>
+        </w:rPr>
+        <w:t>git pour versionner mon projet au fur et à mesure</w:t>
+      </w:r>
+    </w:p>
+    <w:p>
+      <w:pPr>
+        <w:pStyle w:val="Normal"/>
+        <w:pBdr>
+          <w:top w:val="single" w:sz="4" w:space="1" w:color="000000"/>
+          <w:left w:val="single" w:sz="4" w:space="1" w:color="000000"/>
+          <w:bottom w:val="single" w:sz="4" w:space="1" w:color="000000"/>
+          <w:right w:val="single" w:sz="4" w:space="1" w:color="000000"/>
+        </w:pBdr>
+        <w:rPr>
+          <w:color w:val="000000"/>
+          <w:sz w:val="21"/>
+          <w:szCs w:val="21"/>
+        </w:rPr>
+      </w:pPr>
+      <w:r>
+        <w:rPr>
+          <w:color w:val="000000"/>
+          <w:sz w:val="21"/>
+          <w:szCs w:val="21"/>
+        </w:rPr>
+        <w:t xml:space="preserve">- </w:t>
+      </w:r>
+      <w:r>
+        <w:rPr>
+          <w:color w:val="000000"/>
+          <w:sz w:val="21"/>
+          <w:szCs w:val="21"/>
+        </w:rPr>
+        <w:t>gitHub pour pouvoir vous partager mon projet</w:t>
+      </w:r>
+    </w:p>
+    <w:p>
+      <w:pPr>
+        <w:pStyle w:val="Normal"/>
+        <w:pBdr>
+          <w:top w:val="single" w:sz="4" w:space="1" w:color="000000"/>
+          <w:left w:val="single" w:sz="4" w:space="1" w:color="000000"/>
+          <w:bottom w:val="single" w:sz="4" w:space="1" w:color="000000"/>
+          <w:right w:val="single" w:sz="4" w:space="1" w:color="000000"/>
+        </w:pBdr>
+        <w:rPr>
+          <w:color w:val="000000"/>
+          <w:sz w:val="21"/>
+          <w:szCs w:val="21"/>
+        </w:rPr>
+      </w:pPr>
+      <w:r>
+        <w:rPr>
+          <w:color w:val="000000"/>
+          <w:sz w:val="21"/>
+          <w:szCs w:val="21"/>
+        </w:rPr>
+        <w:t xml:space="preserve">- </w:t>
+      </w:r>
+      <w:r>
+        <w:rPr>
+          <w:color w:val="000000"/>
+          <w:sz w:val="21"/>
+          <w:szCs w:val="21"/>
+        </w:rPr>
+        <w:t>une toute petite ligne de commande</w:t>
       </w:r>
     </w:p>
     <w:p>
@@ -1597,75 +1890,7 @@
           <w:sz w:val="21"/>
           <w:szCs w:val="21"/>
         </w:rPr>
-      </w:r>
-    </w:p>
-    <w:p>
-      <w:pPr>
-        <w:pStyle w:val="Normal"/>
-        <w:pBdr>
-          <w:top w:val="single" w:sz="4" w:space="1" w:color="000000"/>
-          <w:left w:val="single" w:sz="4" w:space="1" w:color="000000"/>
-          <w:bottom w:val="single" w:sz="4" w:space="1" w:color="000000"/>
-          <w:right w:val="single" w:sz="4" w:space="1" w:color="000000"/>
-        </w:pBdr>
-        <w:rPr>
-          <w:color w:val="000000"/>
-          <w:sz w:val="21"/>
-          <w:szCs w:val="21"/>
-        </w:rPr>
-      </w:pPr>
-      <w:r>
-        <w:rPr>
-          <w:color w:val="000000"/>
-          <w:sz w:val="21"/>
-          <w:szCs w:val="21"/>
-        </w:rPr>
-      </w:r>
-    </w:p>
-    <w:p>
-      <w:pPr>
-        <w:pStyle w:val="Normal"/>
-        <w:pBdr>
-          <w:top w:val="single" w:sz="4" w:space="1" w:color="000000"/>
-          <w:left w:val="single" w:sz="4" w:space="1" w:color="000000"/>
-          <w:bottom w:val="single" w:sz="4" w:space="1" w:color="000000"/>
-          <w:right w:val="single" w:sz="4" w:space="1" w:color="000000"/>
-        </w:pBdr>
-        <w:rPr>
-          <w:color w:val="000000"/>
-          <w:sz w:val="21"/>
-          <w:szCs w:val="21"/>
-        </w:rPr>
-      </w:pPr>
-      <w:r>
-        <w:rPr>
-          <w:color w:val="000000"/>
-          <w:sz w:val="21"/>
-          <w:szCs w:val="21"/>
-        </w:rPr>
-      </w:r>
-    </w:p>
-    <w:p>
-      <w:pPr>
-        <w:pStyle w:val="Normal"/>
-        <w:pBdr>
-          <w:top w:val="single" w:sz="4" w:space="1" w:color="000000"/>
-          <w:left w:val="single" w:sz="4" w:space="1" w:color="000000"/>
-          <w:bottom w:val="single" w:sz="4" w:space="1" w:color="000000"/>
-          <w:right w:val="single" w:sz="4" w:space="1" w:color="000000"/>
-        </w:pBdr>
-        <w:rPr>
-          <w:color w:val="000000"/>
-          <w:sz w:val="21"/>
-          <w:szCs w:val="21"/>
-        </w:rPr>
-      </w:pPr>
-      <w:r>
-        <w:rPr>
-          <w:color w:val="000000"/>
-          <w:sz w:val="21"/>
-          <w:szCs w:val="21"/>
-        </w:rPr>
+        <w:t>Studi</w:t>
       </w:r>
     </w:p>
     <w:p>
@@ -1814,52 +2039,6 @@
     <w:p>
       <w:pPr>
         <w:pStyle w:val="Normal"/>
-        <w:rPr>
-          <w:color w:val="000000"/>
-          <w:sz w:val="21"/>
-          <w:szCs w:val="21"/>
-        </w:rPr>
-      </w:pPr>
-      <w:r>
-        <w:rPr>
-          <w:color w:val="000000"/>
-          <w:sz w:val="21"/>
-          <w:szCs w:val="21"/>
-        </w:rPr>
-      </w:r>
-    </w:p>
-    <w:p>
-      <w:pPr>
-        <w:pStyle w:val="Normal"/>
-        <w:pBdr>
-          <w:top w:val="single" w:sz="4" w:space="1" w:color="000000"/>
-          <w:left w:val="single" w:sz="4" w:space="1" w:color="000000"/>
-          <w:bottom w:val="single" w:sz="4" w:space="1" w:color="000000"/>
-          <w:right w:val="single" w:sz="4" w:space="1" w:color="000000"/>
-        </w:pBdr>
-        <w:rPr>
-          <w:color w:val="000000"/>
-          <w:sz w:val="21"/>
-          <w:szCs w:val="21"/>
-        </w:rPr>
-      </w:pPr>
-      <w:r>
-        <w:rPr>
-          <w:color w:val="000000"/>
-          <w:sz w:val="21"/>
-          <w:szCs w:val="21"/>
-        </w:rPr>
-      </w:r>
-    </w:p>
-    <w:p>
-      <w:pPr>
-        <w:pStyle w:val="Normal"/>
-        <w:pBdr>
-          <w:top w:val="single" w:sz="4" w:space="1" w:color="000000"/>
-          <w:left w:val="single" w:sz="4" w:space="1" w:color="000000"/>
-          <w:bottom w:val="single" w:sz="4" w:space="1" w:color="000000"/>
-          <w:right w:val="single" w:sz="4" w:space="1" w:color="000000"/>
-        </w:pBdr>
         <w:rPr>
           <w:color w:val="000000"/>
           <w:sz w:val="21"/>
@@ -2066,7 +2245,7 @@
         <w:sz w:val="22"/>
         <w:szCs w:val="22"/>
       </w:rPr>
-      <w:t>3</w:t>
+      <w:t>1</w:t>
     </w:r>
     <w:r>
       <w:rPr>
@@ -2108,7 +2287,7 @@
         <w:sz w:val="22"/>
         <w:szCs w:val="22"/>
       </w:rPr>
-      <w:t>3</w:t>
+      <w:t>2</w:t>
     </w:r>
     <w:r>
       <w:rPr>
@@ -2994,6 +3173,13 @@
     <w:rsid w:val="002741ad"/>
     <w:rPr/>
   </w:style>
+  <w:style w:type="character" w:styleId="Bullets">
+    <w:name w:val="Bullets"/>
+    <w:qFormat/>
+    <w:rPr>
+      <w:rFonts w:ascii="OpenSymbol" w:hAnsi="OpenSymbol" w:eastAsia="OpenSymbol" w:cs="OpenSymbol"/>
+    </w:rPr>
+  </w:style>
   <w:style w:type="paragraph" w:styleId="Heading">
     <w:name w:val="Heading"/>
     <w:basedOn w:val="Normal"/>

</xml_diff>